<commit_message>
change use case diagram
</commit_message>
<xml_diff>
--- a/RUP/Use Cases/UseCase.docx
+++ b/RUP/Use Cases/UseCase.docx
@@ -3782,8 +3782,8 @@
         </w:rPr>
         <w:lastRenderedPageBreak/>
         <w:drawing>
-          <wp:inline distT="0" distB="0" distL="0" distR="0" wp14:anchorId="2725A3D0" wp14:editId="6A0A28EB">
-            <wp:extent cx="8311836" cy="4742121"/>
+          <wp:inline distT="0" distB="0" distL="0" distR="0" wp14:anchorId="401D9CCE" wp14:editId="4B155A8F">
+            <wp:extent cx="8102009" cy="5197025"/>
             <wp:effectExtent l="0" t="0" r="0" b="0"/>
             <wp:docPr id="1" name="Рисунок 1"/>
             <wp:cNvGraphicFramePr>
@@ -3796,27 +3796,20 @@
                     <pic:cNvPr id="0" name=""/>
                     <pic:cNvPicPr/>
                   </pic:nvPicPr>
-                  <pic:blipFill rotWithShape="1">
+                  <pic:blipFill>
                     <a:blip r:embed="rId9"/>
-                    <a:srcRect l="7442" t="9847" r="10347" b="6770"/>
-                    <a:stretch/>
+                    <a:stretch>
+                      <a:fillRect/>
+                    </a:stretch>
                   </pic:blipFill>
-                  <pic:spPr bwMode="auto">
+                  <pic:spPr>
                     <a:xfrm>
                       <a:off x="0" y="0"/>
-                      <a:ext cx="8324272" cy="4749216"/>
+                      <a:ext cx="8109086" cy="5201564"/>
                     </a:xfrm>
                     <a:prstGeom prst="rect">
                       <a:avLst/>
                     </a:prstGeom>
-                    <a:ln>
-                      <a:noFill/>
-                    </a:ln>
-                    <a:extLst>
-                      <a:ext uri="{53640926-AAD7-44D8-BBD7-CCE9431645EC}">
-                        <a14:shadowObscured xmlns:a14="http://schemas.microsoft.com/office/drawing/2010/main"/>
-                      </a:ext>
-                    </a:extLst>
                   </pic:spPr>
                 </pic:pic>
               </a:graphicData>
@@ -3879,7 +3872,19 @@
         <w:rPr>
           <w:lang w:val="ru-RU"/>
         </w:rPr>
-        <w:t>о ключевой сущности системы – «Заказа» и прохождение ее через роли представлен на рисунке 2и 3.</w:t>
+        <w:t>о ключевой сущности системы – «Заказа» и прохождение ее через роли представлен на рисунке 2</w:t>
+      </w:r>
+      <w:r>
+        <w:rPr>
+          <w:lang w:val="ru-RU"/>
+        </w:rPr>
+        <w:t xml:space="preserve"> </w:t>
+      </w:r>
+      <w:r>
+        <w:rPr>
+          <w:lang w:val="ru-RU"/>
+        </w:rPr>
+        <w:t>и 3.</w:t>
       </w:r>
     </w:p>
     <w:p>
@@ -3897,7 +3902,7 @@
         </w:rPr>
         <w:lastRenderedPageBreak/>
         <w:drawing>
-          <wp:inline distT="0" distB="0" distL="0" distR="0" wp14:anchorId="22D0AEB7" wp14:editId="3ACB792C">
+          <wp:inline distT="0" distB="0" distL="0" distR="0" wp14:anchorId="0D4003FB" wp14:editId="6BE57A77">
             <wp:extent cx="7232687" cy="5619750"/>
             <wp:effectExtent l="0" t="0" r="0" b="0"/>
             <wp:docPr id="10" name="Picture 10"/>
@@ -3977,7 +3982,7 @@
           <w:lang w:val="ru-RU"/>
         </w:rPr>
         <w:drawing>
-          <wp:inline distT="0" distB="0" distL="0" distR="0" wp14:anchorId="2AF46CE5" wp14:editId="7E0253D8">
+          <wp:inline distT="0" distB="0" distL="0" distR="0" wp14:anchorId="5D980F9B" wp14:editId="2D9B8833">
             <wp:extent cx="6029325" cy="2409825"/>
             <wp:effectExtent l="0" t="0" r="9525" b="9525"/>
             <wp:docPr id="4" name="Picture 4"/>
@@ -12434,7 +12439,7 @@
 </file>
 
 <file path=customXml/itemProps1.xml><?xml version="1.0" encoding="utf-8"?>
-<ds:datastoreItem xmlns:ds="http://schemas.openxmlformats.org/officeDocument/2006/customXml" ds:itemID="{BA21BAD6-4D85-4AB5-8645-A5383913BF60}">
+<ds:datastoreItem xmlns:ds="http://schemas.openxmlformats.org/officeDocument/2006/customXml" ds:itemID="{E782E218-CD0D-411C-81B5-177B91BA31F6}">
   <ds:schemaRefs>
     <ds:schemaRef ds:uri="http://schemas.openxmlformats.org/officeDocument/2006/bibliography"/>
   </ds:schemaRefs>

</xml_diff>